<commit_message>
Maintainer table en admin rechten
</commit_message>
<xml_diff>
--- a/Documentatie/kerntaak 1/1.2 - Projectplan (JG Marketing).docx
+++ b/Documentatie/kerntaak 1/1.2 - Projectplan (JG Marketing).docx
@@ -18,7 +18,6 @@
       <w:r>
         <w:fldChar w:fldCharType="separate"/>
       </w:r>
-      <w:proofErr w:type="spellStart"/>
       <w:r>
         <w:rPr>
           <w:rStyle w:val="Hyperlink"/>
@@ -26,7 +25,6 @@
         </w:rPr>
         <w:t>Projectplan</w:t>
       </w:r>
-      <w:proofErr w:type="spellEnd"/>
       <w:r>
         <w:rPr>
           <w:rStyle w:val="Hyperlink"/>
@@ -106,19 +104,11 @@
                 <w:lang w:val="en-US"/>
               </w:rPr>
             </w:pPr>
-            <w:proofErr w:type="spellStart"/>
             <w:r>
               <w:rPr>
                 <w:lang w:val="en-US"/>
               </w:rPr>
-              <w:t>Leereenheid</w:t>
-            </w:r>
-            <w:proofErr w:type="spellEnd"/>
-            <w:r>
-              <w:rPr>
-                <w:lang w:val="en-US"/>
-              </w:rPr>
-              <w:t>:</w:t>
+              <w:t>Leereenheid:</w:t>
             </w:r>
           </w:p>
         </w:tc>
@@ -167,19 +157,11 @@
                 <w:lang w:val="en-US"/>
               </w:rPr>
             </w:pPr>
-            <w:proofErr w:type="spellStart"/>
             <w:r>
               <w:rPr>
                 <w:lang w:val="en-US"/>
               </w:rPr>
-              <w:t>Versienummer</w:t>
-            </w:r>
-            <w:proofErr w:type="spellEnd"/>
-            <w:r>
-              <w:rPr>
-                <w:lang w:val="en-US"/>
-              </w:rPr>
-              <w:t>:</w:t>
+              <w:t>Versienummer:</w:t>
             </w:r>
           </w:p>
         </w:tc>
@@ -2403,13 +2385,8 @@
         </w:numPr>
       </w:pPr>
       <w:r>
-        <w:t xml:space="preserve">Login voor gebruikers en </w:t>
-      </w:r>
-      <w:proofErr w:type="spellStart"/>
-      <w:r>
-        <w:t>admin</w:t>
-      </w:r>
-      <w:proofErr w:type="spellEnd"/>
+        <w:t>Login voor gebruikers en admin</w:t>
+      </w:r>
     </w:p>
     <w:p>
       <w:pPr>
@@ -2453,13 +2430,8 @@
         <w:t>van Beschikbaarheid voor</w:t>
       </w:r>
       <w:r>
-        <w:t xml:space="preserve"> </w:t>
-      </w:r>
-      <w:proofErr w:type="spellStart"/>
-      <w:r>
-        <w:t>admin</w:t>
-      </w:r>
-      <w:proofErr w:type="spellEnd"/>
+        <w:t xml:space="preserve"> admin</w:t>
+      </w:r>
     </w:p>
     <w:p>
       <w:pPr>
@@ -2473,13 +2445,8 @@
         <w:t>O</w:t>
       </w:r>
       <w:r>
-        <w:t xml:space="preserve">verzicht van gebruikers voor </w:t>
-      </w:r>
-      <w:proofErr w:type="spellStart"/>
-      <w:r>
-        <w:t>admin</w:t>
-      </w:r>
-      <w:proofErr w:type="spellEnd"/>
+        <w:t>verzicht van gebruikers voor admin</w:t>
+      </w:r>
     </w:p>
     <w:p>
       <w:pPr>
@@ -2511,13 +2478,8 @@
         </w:numPr>
       </w:pPr>
       <w:r>
-        <w:t xml:space="preserve">Planning creatie tool voor </w:t>
-      </w:r>
-      <w:proofErr w:type="spellStart"/>
-      <w:r>
-        <w:t>admin</w:t>
-      </w:r>
-      <w:proofErr w:type="spellEnd"/>
+        <w:t>Planning creatie tool voor admin</w:t>
+      </w:r>
     </w:p>
     <w:p>
       <w:pPr>
@@ -2528,13 +2490,8 @@
         </w:numPr>
       </w:pPr>
       <w:r>
-        <w:t xml:space="preserve">Overzicht van gewerkte uren tegenover ingeplande uren voor </w:t>
-      </w:r>
-      <w:proofErr w:type="spellStart"/>
-      <w:r>
-        <w:t>admin</w:t>
-      </w:r>
-      <w:proofErr w:type="spellEnd"/>
+        <w:t>Overzicht van gewerkte uren tegenover ingeplande uren voor admin</w:t>
+      </w:r>
     </w:p>
     <w:bookmarkStart w:id="11" w:name="_Toc5568309"/>
     <w:p>
@@ -2785,46 +2742,6 @@
               <w:keepNext/>
               <w:jc w:val="center"/>
             </w:pPr>
-            <w:r>
-              <w:rPr>
-                <w:noProof/>
-              </w:rPr>
-              <w:drawing>
-                <wp:inline distT="0" distB="0" distL="0" distR="0" wp14:anchorId="7A69EAE4" wp14:editId="4C652576">
-                  <wp:extent cx="9972040" cy="4507865"/>
-                  <wp:effectExtent l="0" t="0" r="0" b="6985"/>
-                  <wp:docPr id="9" name="Picture 9"/>
-                  <wp:cNvGraphicFramePr>
-                    <a:graphicFrameLocks xmlns:a="http://schemas.openxmlformats.org/drawingml/2006/main" noChangeAspect="1"/>
-                  </wp:cNvGraphicFramePr>
-                  <a:graphic xmlns:a="http://schemas.openxmlformats.org/drawingml/2006/main">
-                    <a:graphicData uri="http://schemas.openxmlformats.org/drawingml/2006/picture">
-                      <pic:pic xmlns:pic="http://schemas.openxmlformats.org/drawingml/2006/picture">
-                        <pic:nvPicPr>
-                          <pic:cNvPr id="1" name=""/>
-                          <pic:cNvPicPr/>
-                        </pic:nvPicPr>
-                        <pic:blipFill>
-                          <a:blip r:embed="rId19"/>
-                          <a:stretch>
-                            <a:fillRect/>
-                          </a:stretch>
-                        </pic:blipFill>
-                        <pic:spPr>
-                          <a:xfrm>
-                            <a:off x="0" y="0"/>
-                            <a:ext cx="9972040" cy="4507865"/>
-                          </a:xfrm>
-                          <a:prstGeom prst="rect">
-                            <a:avLst/>
-                          </a:prstGeom>
-                        </pic:spPr>
-                      </pic:pic>
-                    </a:graphicData>
-                  </a:graphic>
-                </wp:inline>
-              </w:drawing>
-            </w:r>
           </w:p>
         </w:tc>
       </w:tr>
@@ -4285,6 +4202,7 @@
                                 <w:docPart w:val="C2DFAB73288746928B56F84A71554786"/>
                               </w:placeholder>
                             </w:sdtPr>
+                            <w:sdtEndPr/>
                             <w:sdtContent>
                               <w:r>
                                 <w:rPr>
@@ -4409,6 +4327,7 @@
                           <w:docPart w:val="C2DFAB73288746928B56F84A71554786"/>
                         </w:placeholder>
                       </w:sdtPr>
+                      <w:sdtEndPr/>
                       <w:sdtContent>
                         <w:r>
                           <w:rPr>
@@ -4521,6 +4440,7 @@
         </w:placeholder>
         <w:text/>
       </w:sdtPr>
+      <w:sdtEndPr/>
       <w:sdtContent>
         <w:r>
           <w:t>2.0</w:t>
@@ -4672,10 +4592,8 @@
                               <w:alias w:val="SjabloonVersie"/>
                               <w:tag w:val="SjabloonVersie"/>
                               <w:id w:val="1958442133"/>
-                              <w:placeholder>
-                                <w:docPart w:val="9A747B43949B4C85BF05527E0B21FD2E"/>
-                              </w:placeholder>
                             </w:sdtPr>
+                            <w:sdtEndPr/>
                             <w:sdtContent>
                               <w:r>
                                 <w:rPr>
@@ -4796,10 +4714,8 @@
                         <w:alias w:val="SjabloonVersie"/>
                         <w:tag w:val="SjabloonVersie"/>
                         <w:id w:val="1958442133"/>
-                        <w:placeholder>
-                          <w:docPart w:val="9A747B43949B4C85BF05527E0B21FD2E"/>
-                        </w:placeholder>
                       </w:sdtPr>
+                      <w:sdtEndPr/>
                       <w:sdtContent>
                         <w:r>
                           <w:rPr>
@@ -4830,14 +4746,12 @@
         </mc:Fallback>
       </mc:AlternateContent>
     </w:r>
-    <w:proofErr w:type="spellStart"/>
     <w:r>
       <w:rPr>
         <w:lang w:val="en-US"/>
       </w:rPr>
       <w:t>Projectplan</w:t>
     </w:r>
-    <w:proofErr w:type="spellEnd"/>
     <w:r>
       <w:rPr>
         <w:lang w:val="en-US"/>
@@ -4866,6 +4780,7 @@
         </w:placeholder>
         <w:text/>
       </w:sdtPr>
+      <w:sdtEndPr/>
       <w:sdtContent>
         <w:r>
           <w:t>2.0</w:t>
@@ -5058,10 +4973,8 @@
                               <w:alias w:val="SjabloonVersie"/>
                               <w:tag w:val="SjabloonVersie"/>
                               <w:id w:val="95687900"/>
-                              <w:placeholder>
-                                <w:docPart w:val="9C7BD934557440279714B1E3166118C3"/>
-                              </w:placeholder>
                             </w:sdtPr>
+                            <w:sdtEndPr/>
                             <w:sdtContent>
                               <w:r>
                                 <w:rPr>
@@ -5182,10 +5095,8 @@
                         <w:alias w:val="SjabloonVersie"/>
                         <w:tag w:val="SjabloonVersie"/>
                         <w:id w:val="95687900"/>
-                        <w:placeholder>
-                          <w:docPart w:val="9C7BD934557440279714B1E3166118C3"/>
-                        </w:placeholder>
                       </w:sdtPr>
+                      <w:sdtEndPr/>
                       <w:sdtContent>
                         <w:r>
                           <w:rPr>
@@ -5276,6 +5187,7 @@
         </w:placeholder>
         <w:text/>
       </w:sdtPr>
+      <w:sdtEndPr/>
       <w:sdtContent>
         <w:r>
           <w:t>BPV</w:t>
@@ -5319,6 +5231,7 @@
         </w:placeholder>
         <w:text/>
       </w:sdtPr>
+      <w:sdtEndPr/>
       <w:sdtContent>
         <w:r>
           <w:t>Barend Noordhoff, Robert Polman en Jan-Willem Wiltingh</w:t>
@@ -7267,7 +7180,9 @@
     <w:rsid w:val="008F695C"/>
     <w:rsid w:val="00A414E2"/>
     <w:rsid w:val="00B50A73"/>
+    <w:rsid w:val="00C259EF"/>
     <w:rsid w:val="00D36F75"/>
+    <w:rsid w:val="00D4461A"/>
     <w:rsid w:val="00D5427A"/>
     <w:rsid w:val="00F11406"/>
     <w:rsid w:val="00FB01EE"/>
@@ -7747,41 +7662,6 @@
   <w:style w:type="paragraph" w:customStyle="1" w:styleId="991FFD4297624C609616C885E9FC0C60">
     <w:name w:val="991FFD4297624C609616C885E9FC0C60"/>
   </w:style>
-  <w:style w:type="paragraph" w:customStyle="1" w:styleId="9E535019D9FD4E818F982276C03A4B35">
-    <w:name w:val="9E535019D9FD4E818F982276C03A4B35"/>
-    <w:rsid w:val="00FB01EE"/>
-    <w:rPr>
-      <w:lang w:val="nl-NL" w:eastAsia="nl-NL"/>
-    </w:rPr>
-  </w:style>
-  <w:style w:type="paragraph" w:customStyle="1" w:styleId="3240CC2083814695BDA31A838A88419F">
-    <w:name w:val="3240CC2083814695BDA31A838A88419F"/>
-    <w:rsid w:val="00FB01EE"/>
-    <w:rPr>
-      <w:lang w:val="nl-NL" w:eastAsia="nl-NL"/>
-    </w:rPr>
-  </w:style>
-  <w:style w:type="paragraph" w:customStyle="1" w:styleId="722A7FD5F9A44911ACBA0BF022F4E9B2">
-    <w:name w:val="722A7FD5F9A44911ACBA0BF022F4E9B2"/>
-    <w:rsid w:val="00FB01EE"/>
-    <w:rPr>
-      <w:lang w:val="nl-NL" w:eastAsia="nl-NL"/>
-    </w:rPr>
-  </w:style>
-  <w:style w:type="paragraph" w:customStyle="1" w:styleId="000CAA2CC65B47A889D76C1B29D0E5D8">
-    <w:name w:val="000CAA2CC65B47A889D76C1B29D0E5D8"/>
-    <w:rsid w:val="00FB01EE"/>
-    <w:rPr>
-      <w:lang w:val="nl-NL" w:eastAsia="nl-NL"/>
-    </w:rPr>
-  </w:style>
-  <w:style w:type="paragraph" w:customStyle="1" w:styleId="F7B2814461B7410D9D342E7FD8DDA685">
-    <w:name w:val="F7B2814461B7410D9D342E7FD8DDA685"/>
-    <w:rsid w:val="00FB01EE"/>
-    <w:rPr>
-      <w:lang w:val="nl-NL" w:eastAsia="nl-NL"/>
-    </w:rPr>
-  </w:style>
   <w:style w:type="paragraph" w:customStyle="1" w:styleId="299D84CEBE9C4354B456594A414041ED">
     <w:name w:val="299D84CEBE9C4354B456594A414041ED"/>
     <w:rsid w:val="00D36F75"/>
@@ -7812,20 +7692,6 @@
   </w:style>
   <w:style w:type="paragraph" w:customStyle="1" w:styleId="C2DFAB73288746928B56F84A71554786">
     <w:name w:val="C2DFAB73288746928B56F84A71554786"/>
-    <w:rsid w:val="00D36F75"/>
-    <w:rPr>
-      <w:lang w:val="nl-NL" w:eastAsia="nl-NL"/>
-    </w:rPr>
-  </w:style>
-  <w:style w:type="paragraph" w:customStyle="1" w:styleId="9A747B43949B4C85BF05527E0B21FD2E">
-    <w:name w:val="9A747B43949B4C85BF05527E0B21FD2E"/>
-    <w:rsid w:val="00D36F75"/>
-    <w:rPr>
-      <w:lang w:val="nl-NL" w:eastAsia="nl-NL"/>
-    </w:rPr>
-  </w:style>
-  <w:style w:type="paragraph" w:customStyle="1" w:styleId="9C7BD934557440279714B1E3166118C3">
-    <w:name w:val="9C7BD934557440279714B1E3166118C3"/>
     <w:rsid w:val="00D36F75"/>
     <w:rPr>
       <w:lang w:val="nl-NL" w:eastAsia="nl-NL"/>
@@ -8109,19 +7975,6 @@
 </file>
 
 <file path=customXml/item2.xml><?xml version="1.0" encoding="utf-8"?>
-<?mso-contentType ?>
-<FormTemplates xmlns="http://schemas.microsoft.com/sharepoint/v3/contenttype/forms">
-  <Display>DocumentLibraryForm</Display>
-  <Edit>DocumentLibraryForm</Edit>
-  <New>DocumentLibraryForm</New>
-</FormTemplates>
-</file>
-
-<file path=customXml/item3.xml><?xml version="1.0" encoding="utf-8"?>
-<b:Sources xmlns:b="http://schemas.openxmlformats.org/officeDocument/2006/bibliography" xmlns="http://schemas.openxmlformats.org/officeDocument/2006/bibliography" SelectedStyle="\APASixthEditionOfficeOnline.xsl" StyleName="APA" Version="6"/>
-</file>
-
-<file path=customXml/item4.xml><?xml version="1.0" encoding="utf-8"?>
 <ct:contentTypeSchema xmlns:ct="http://schemas.microsoft.com/office/2006/metadata/contentType" xmlns:ma="http://schemas.microsoft.com/office/2006/metadata/properties/metaAttributes" ct:_="" ma:_="" ma:contentTypeName="Document" ma:contentTypeID="0x010100A5890FD8E2AB6E4DAA8DE63570D6AFA3" ma:contentTypeVersion="8" ma:contentTypeDescription="Een nieuw document maken." ma:contentTypeScope="" ma:versionID="5b7fdcf29434dad92f0ac3a0dd293b1e">
   <xsd:schema xmlns:xsd="http://www.w3.org/2001/XMLSchema" xmlns:xs="http://www.w3.org/2001/XMLSchema" xmlns:p="http://schemas.microsoft.com/office/2006/metadata/properties" xmlns:ns2="45fa6d14-934b-44a0-9747-c035f1438e9b" xmlns:ns3="9b23f896-9a04-4114-b73b-55cbe372e205" targetNamespace="http://schemas.microsoft.com/office/2006/metadata/properties" ma:root="true" ma:fieldsID="30fa0da3bc8d4f53acf812560ee6efb4" ns2:_="" ns3:_="">
     <xsd:import namespace="45fa6d14-934b-44a0-9747-c035f1438e9b"/>
@@ -8312,6 +8165,19 @@
 </ct:contentTypeSchema>
 </file>
 
+<file path=customXml/item3.xml><?xml version="1.0" encoding="utf-8"?>
+<b:Sources xmlns:b="http://schemas.openxmlformats.org/officeDocument/2006/bibliography" xmlns="http://schemas.openxmlformats.org/officeDocument/2006/bibliography" SelectedStyle="\APASixthEditionOfficeOnline.xsl" StyleName="APA" Version="6"/>
+</file>
+
+<file path=customXml/item4.xml><?xml version="1.0" encoding="utf-8"?>
+<?mso-contentType ?>
+<FormTemplates xmlns="http://schemas.microsoft.com/sharepoint/v3/contenttype/forms">
+  <Display>DocumentLibraryForm</Display>
+  <Edit>DocumentLibraryForm</Edit>
+  <New>DocumentLibraryForm</New>
+</FormTemplates>
+</file>
+
 <file path=customXml/itemProps1.xml><?xml version="1.0" encoding="utf-8"?>
 <ds:datastoreItem xmlns:ds="http://schemas.openxmlformats.org/officeDocument/2006/customXml" ds:itemID="{7F26A801-F9B6-4CC3-B424-63B0B431BCCF}">
   <ds:schemaRefs>
@@ -8322,22 +8188,6 @@
 </file>
 
 <file path=customXml/itemProps2.xml><?xml version="1.0" encoding="utf-8"?>
-<ds:datastoreItem xmlns:ds="http://schemas.openxmlformats.org/officeDocument/2006/customXml" ds:itemID="{0A40A84B-351E-4840-98F4-E589742AB4BD}">
-  <ds:schemaRefs>
-    <ds:schemaRef ds:uri="http://schemas.microsoft.com/sharepoint/v3/contenttype/forms"/>
-  </ds:schemaRefs>
-</ds:datastoreItem>
-</file>
-
-<file path=customXml/itemProps3.xml><?xml version="1.0" encoding="utf-8"?>
-<ds:datastoreItem xmlns:ds="http://schemas.openxmlformats.org/officeDocument/2006/customXml" ds:itemID="{02A582E8-25F7-40B5-9A65-1CE56A7948C7}">
-  <ds:schemaRefs>
-    <ds:schemaRef ds:uri="http://schemas.openxmlformats.org/officeDocument/2006/bibliography"/>
-  </ds:schemaRefs>
-</ds:datastoreItem>
-</file>
-
-<file path=customXml/itemProps4.xml><?xml version="1.0" encoding="utf-8"?>
 <ds:datastoreItem xmlns:ds="http://schemas.openxmlformats.org/officeDocument/2006/customXml" ds:itemID="{3AB83769-B492-43A8-854A-903B4EA6DF15}">
   <ds:schemaRefs>
     <ds:schemaRef ds:uri="http://schemas.microsoft.com/office/2006/metadata/contentType"/>
@@ -8354,4 +8204,20 @@
     <ds:schemaRef ds:uri="http://schemas.microsoft.com/internal/obd"/>
   </ds:schemaRefs>
 </ds:datastoreItem>
+</file>
+
+<file path=customXml/itemProps3.xml><?xml version="1.0" encoding="utf-8"?>
+<ds:datastoreItem xmlns:ds="http://schemas.openxmlformats.org/officeDocument/2006/customXml" ds:itemID="{02A582E8-25F7-40B5-9A65-1CE56A7948C7}">
+  <ds:schemaRefs>
+    <ds:schemaRef ds:uri="http://schemas.openxmlformats.org/officeDocument/2006/bibliography"/>
+  </ds:schemaRefs>
+</ds:datastoreItem>
+</file>
+
+<file path=customXml/itemProps4.xml><?xml version="1.0" encoding="utf-8"?>
+<ds:datastoreItem xmlns:ds="http://schemas.openxmlformats.org/officeDocument/2006/customXml" ds:itemID="{0A40A84B-351E-4840-98F4-E589742AB4BD}">
+  <ds:schemaRefs>
+    <ds:schemaRef ds:uri="http://schemas.microsoft.com/sharepoint/v3/contenttype/forms"/>
+  </ds:schemaRefs>
+</ds:datastoreItem>
 </file>
</xml_diff>